<commit_message>
Saving current state of the pipeline: 1. Downstream and assembly modes included. 2. Added conditional deduplication if input file has more than custom number of reads (currently 10^6). 3. Added covidshare update option. 3. Updated from abra to abra2. 4. Added picard.jar to tools (used for deduplication.
</commit_message>
<xml_diff>
--- a/resources/downstream/weekly_report_template.docx
+++ b/resources/downstream/weekly_report_template.docx
@@ -711,134 +711,6 @@
     </w:p>
     <w:p>
       <w:pPr>
-        <w:pStyle w:val="ListParagraph"/>
-        <w:rPr>
-          <w:rFonts w:ascii="Calibri" w:hAnsi="Calibri"/>
-        </w:rPr>
-      </w:pPr>
-      <w:r>
-        <w:rPr>
-          <w:rFonts w:cs="Calibri" w:cstheme="minorHAnsi"/>
-          <w:bCs/>
-          <w:lang w:val="lv-LV"/>
-        </w:rPr>
-        <w:t>{{plot_6}}</w:t>
-      </w:r>
-    </w:p>
-    <w:p>
-      <w:pPr>
-        <w:pStyle w:val="ListParagraph"/>
-        <w:ind w:left="0" w:hanging="0"/>
-        <w:rPr>
-          <w:rFonts w:ascii="Calibri" w:hAnsi="Calibri" w:cs="Calibri" w:cstheme="minorHAnsi"/>
-          <w:lang w:val="lv-LV"/>
-        </w:rPr>
-      </w:pPr>
-      <w:r>
-        <w:rPr>
-          <w:rFonts w:cs="Calibri" w:cstheme="minorHAnsi"/>
-          <w:lang w:val="lv-LV"/>
-        </w:rPr>
-      </w:r>
-    </w:p>
-    <w:p>
-      <w:pPr>
-        <w:pStyle w:val="ListParagraph"/>
-        <w:ind w:left="0" w:hanging="0"/>
-        <w:rPr>
-          <w:rFonts w:ascii="Calibri" w:hAnsi="Calibri" w:eastAsia="Times New Roman" w:cs="Calibri" w:cstheme="minorHAnsi"/>
-          <w:bCs/>
-          <w:color w:val="000000" w:themeColor="text1"/>
-          <w:sz w:val="24"/>
-          <w:szCs w:val="24"/>
-          <w:lang w:val="lv-LV"/>
-        </w:rPr>
-      </w:pPr>
-      <w:r>
-        <w:rPr>
-          <w:rFonts w:eastAsia="Times New Roman" w:cs="Calibri" w:cstheme="minorHAnsi"/>
-          <w:bCs/>
-          <w:color w:val="000000" w:themeColor="text1"/>
-          <w:sz w:val="24"/>
-          <w:szCs w:val="24"/>
-          <w:lang w:val="lv-LV"/>
-        </w:rPr>
-      </w:r>
-      <w:r>
-        <w:br w:type="page"/>
-      </w:r>
-    </w:p>
-    <w:p>
-      <w:pPr>
-        <w:pStyle w:val="ListParagraph"/>
-        <w:ind w:left="0" w:hanging="0"/>
-        <w:rPr>
-          <w:rFonts w:ascii="Calibri" w:hAnsi="Calibri" w:eastAsia="Times New Roman" w:cs="Calibri" w:cstheme="minorHAnsi"/>
-          <w:b/>
-          <w:b/>
-          <w:bCs/>
-          <w:color w:val="000000" w:themeColor="text1"/>
-          <w:sz w:val="24"/>
-          <w:szCs w:val="24"/>
-          <w:lang w:val="lv-LV"/>
-        </w:rPr>
-      </w:pPr>
-      <w:r>
-        <w:rPr>
-          <w:rFonts w:eastAsia="Times New Roman" w:cs="Calibri" w:cstheme="minorHAnsi"/>
-          <w:b/>
-          <w:bCs/>
-          <w:color w:val="000000" w:themeColor="text1"/>
-          <w:sz w:val="24"/>
-          <w:szCs w:val="24"/>
-          <w:lang w:val="lv-LV"/>
-        </w:rPr>
-      </w:r>
-    </w:p>
-    <w:p>
-      <w:pPr>
-        <w:pStyle w:val="ListParagraph"/>
-        <w:ind w:left="0" w:hanging="0"/>
-        <w:rPr>
-          <w:rFonts w:ascii="Calibri" w:hAnsi="Calibri"/>
-        </w:rPr>
-      </w:pPr>
-      <w:r>
-        <w:rPr>
-          <w:rFonts w:eastAsia="Times New Roman" w:cs="Calibri" w:cstheme="minorHAnsi"/>
-          <w:b/>
-          <w:bCs/>
-          <w:color w:val="000000" w:themeColor="text1"/>
-          <w:sz w:val="24"/>
-          <w:szCs w:val="24"/>
-          <w:lang w:val="lv-LV"/>
-        </w:rPr>
-        <w:t>Kopējā SARS-CoV-2 izplatības statistika</w:t>
-      </w:r>
-    </w:p>
-    <w:p>
-      <w:pPr>
-        <w:pStyle w:val="ListParagraph"/>
-        <w:ind w:left="0" w:hanging="0"/>
-        <w:rPr>
-          <w:rFonts w:ascii="Calibri" w:hAnsi="Calibri" w:cs="Calibri" w:cstheme="minorHAnsi"/>
-          <w:b/>
-          <w:b/>
-          <w:bCs/>
-          <w:lang w:val="lv-LV"/>
-        </w:rPr>
-      </w:pPr>
-      <w:r>
-        <w:rPr>
-          <w:rFonts w:cs="Calibri" w:cstheme="minorHAnsi"/>
-          <w:b/>
-          <w:bCs/>
-          <w:lang w:val="lv-LV"/>
-        </w:rPr>
-      </w:r>
-    </w:p>
-    <w:p>
-      <w:pPr>
         <w:sectPr>
           <w:headerReference w:type="default" r:id="rId2"/>
           <w:footerReference w:type="default" r:id="rId3"/>
@@ -851,7 +723,6 @@
           <w:docGrid w:type="default" w:linePitch="360" w:charSpace="4096"/>
         </w:sectPr>
         <w:pStyle w:val="ListParagraph"/>
-        <w:ind w:left="0" w:hanging="0"/>
         <w:rPr>
           <w:rFonts w:ascii="Calibri" w:hAnsi="Calibri"/>
         </w:rPr>
@@ -859,9 +730,10 @@
       <w:r>
         <w:rPr>
           <w:rFonts w:cs="Calibri" w:cstheme="minorHAnsi"/>
-          <w:lang w:val="lv-LV"/>
-        </w:rPr>
-        <w:t xml:space="preserve">{{plot_7}} </w:t>
+          <w:bCs/>
+          <w:lang w:val="lv-LV"/>
+        </w:rPr>
+        <w:t>{{plot_6}}</w:t>
       </w:r>
     </w:p>
     <w:p>
@@ -916,9 +788,16 @@
       <w:pPr>
         <w:pStyle w:val="Normal"/>
         <w:spacing w:lineRule="auto" w:line="240"/>
-        <w:ind w:firstLine="708"/>
+        <w:ind w:left="720" w:firstLine="708"/>
         <w:jc w:val="both"/>
-        <w:rPr/>
+        <w:rPr>
+          <w:rFonts w:ascii="Calibri" w:hAnsi="Calibri" w:eastAsia="Times New Roman" w:cs="Calibri" w:cstheme="minorHAnsi"/>
+          <w:bCs/>
+          <w:color w:val="000000" w:themeColor="text1"/>
+          <w:sz w:val="24"/>
+          <w:szCs w:val="24"/>
+          <w:lang w:val="lv-LV"/>
+        </w:rPr>
       </w:pPr>
       <w:r>
         <w:rPr>
@@ -950,47 +829,7 @@
           <w:szCs w:val="24"/>
           <w:lang w:val="lv-LV"/>
         </w:rPr>
-        <w:t>). Iegūtie sekvenču dati tika filtrēti izmantojot cutadapt 2.31 [1] un fastp 0.20.1 [2], lai atbrīvotos no zemas kvalitātes nolasījumiem. Filtrētās sekvences tika pielīdzinātas Wuhan-Hu-1 SARS-CoV-2 izolāta references genomam (Accession number: MN908947.3) ar bwa 0.7.17-r1198-dirty mem [3] un samtools 1.12 [4]. ARTIC v3 amplifikācijas oligonukleotīdi tika noņemti, izmantojot iVar 1.3.1 [5] un bedtools v.2.30.00 [6]. Pēc kvalitātes kontroles nolasījumi tika atkārtoti pielīdzināti Wuhan-Hu-1 references genomam, izmantojot abra 0.97 [7]. Variantu identificēšana un consensus sekvences izveidošana tika veikta ar freebayes v0.9.21 [8], vcflib 1.0.2/vcffilter [9] un iVar 1.3.1 [5]. Variantu anotācijai tika izmantots snpEff 5.0e [1</w:t>
-      </w:r>
-      <w:r>
-        <w:rPr>
-          <w:rFonts w:eastAsia="Times New Roman" w:cs="Calibri" w:cstheme="minorHAnsi"/>
-          <w:color w:val="000000" w:themeColor="text1"/>
-          <w:sz w:val="24"/>
-          <w:szCs w:val="24"/>
-          <w:lang w:val="lv-LV"/>
-        </w:rPr>
-        <w:t>0</w:t>
-      </w:r>
-      <w:r>
-        <w:rPr>
-          <w:rFonts w:eastAsia="Times New Roman" w:cs="Calibri" w:cstheme="minorHAnsi"/>
-          <w:color w:val="000000" w:themeColor="text1"/>
-          <w:sz w:val="24"/>
-          <w:szCs w:val="24"/>
-          <w:lang w:val="lv-LV"/>
-        </w:rPr>
-        <w:t>] un PANGO celmu piešķiršana tika veikta, izmantojot Pangolin [</w:t>
-      </w:r>
-      <w:r>
-        <w:rPr>
-          <w:rFonts w:eastAsia="Times New Roman" w:cs="Calibri" w:cstheme="minorHAnsi"/>
-          <w:color w:val="000000" w:themeColor="text1"/>
-          <w:sz w:val="24"/>
-          <w:szCs w:val="24"/>
-          <w:lang w:val="lv-LV"/>
-        </w:rPr>
-        <w:t>11</w:t>
-      </w:r>
-      <w:r>
-        <w:rPr>
-          <w:rFonts w:eastAsia="Times New Roman" w:cs="Calibri" w:cstheme="minorHAnsi"/>
-          <w:color w:val="000000" w:themeColor="text1"/>
-          <w:sz w:val="24"/>
-          <w:szCs w:val="24"/>
-          <w:lang w:val="lv-LV"/>
-        </w:rPr>
-        <w:t xml:space="preserve">]. </w:t>
+        <w:t xml:space="preserve">). Iegūtie sekvenču dati tika filtrēti izmantojot cutadapt 2.31 [1] un fastp 0.20.1 [2], lai atbrīvotos no zemas kvalitātes nolasījumiem. Filtrētās sekvences tika pielīdzinātas Wuhan-Hu-1 SARS-CoV-2 izolāta references genomam (Accession number: MN908947.3) ar bwa 0.7.17-r1198-dirty mem [3] un samtools 1.12 [4]. ARTIC v3 amplifikācijas oligonukleotīdi tika noņemti, izmantojot iVar 1.3.1 [5] un bedtools v.2.30.00 [6]. Pēc kvalitātes kontroles nolasījumi tika atkārtoti pielīdzināti Wuhan-Hu-1 references genomam, izmantojot abra2 2.23 [7]. Variantu identificēšana un consensus sekvences izveidošana tika veikta ar freebayes v0.9.21 [8], vcflib 1.0.2/vcffilter [9] un iVar 1.3.1 [5]. Variantu anotācijai tika izmantots snpEff 5.0e [10] un PANGO celmu piešķiršana tika veikta, izmantojot Pangolin [11]. </w:t>
       </w:r>
     </w:p>
     <w:p>
@@ -1019,6 +858,7 @@
         <w:pStyle w:val="Normal"/>
         <w:spacing w:lineRule="auto" w:line="240" w:before="0" w:after="0"/>
         <w:ind w:left="640" w:hanging="640"/>
+        <w:contextualSpacing/>
         <w:rPr>
           <w:sz w:val="20"/>
           <w:szCs w:val="20"/>
@@ -1081,6 +921,7 @@
         <w:pStyle w:val="Normal"/>
         <w:spacing w:lineRule="auto" w:line="240" w:before="0" w:after="0"/>
         <w:ind w:left="640" w:hanging="640"/>
+        <w:contextualSpacing/>
         <w:rPr>
           <w:sz w:val="20"/>
           <w:szCs w:val="20"/>
@@ -1143,7 +984,15 @@
         <w:pStyle w:val="Normal"/>
         <w:spacing w:lineRule="auto" w:line="240" w:before="0" w:after="0"/>
         <w:ind w:left="640" w:hanging="640"/>
-        <w:rPr/>
+        <w:contextualSpacing/>
+        <w:rPr>
+          <w:rFonts w:ascii="Calibri" w:hAnsi="Calibri" w:eastAsia="Times New Roman" w:cs="Calibri" w:cstheme="minorHAnsi"/>
+          <w:bCs/>
+          <w:color w:val="000000" w:themeColor="text1"/>
+          <w:sz w:val="24"/>
+          <w:szCs w:val="24"/>
+          <w:lang w:val="lv-LV"/>
+        </w:rPr>
       </w:pPr>
       <w:r>
         <w:rPr>
@@ -1203,6 +1052,7 @@
         <w:pStyle w:val="Normal"/>
         <w:spacing w:lineRule="auto" w:line="240" w:before="0" w:after="0"/>
         <w:ind w:left="640" w:hanging="640"/>
+        <w:contextualSpacing/>
         <w:rPr>
           <w:sz w:val="20"/>
           <w:szCs w:val="20"/>
@@ -1265,6 +1115,7 @@
         <w:pStyle w:val="Normal"/>
         <w:spacing w:lineRule="auto" w:line="240" w:before="0" w:after="0"/>
         <w:ind w:left="640" w:hanging="640"/>
+        <w:contextualSpacing/>
         <w:rPr>
           <w:sz w:val="20"/>
           <w:szCs w:val="20"/>
@@ -1327,6 +1178,7 @@
         <w:pStyle w:val="Normal"/>
         <w:spacing w:lineRule="auto" w:line="240" w:before="0" w:after="0"/>
         <w:ind w:left="640" w:hanging="640"/>
+        <w:contextualSpacing/>
         <w:rPr>
           <w:sz w:val="20"/>
           <w:szCs w:val="20"/>
@@ -1389,6 +1241,7 @@
         <w:pStyle w:val="Normal"/>
         <w:spacing w:lineRule="auto" w:line="240" w:before="0" w:after="0"/>
         <w:ind w:left="640" w:hanging="640"/>
+        <w:contextualSpacing/>
         <w:rPr>
           <w:sz w:val="20"/>
           <w:szCs w:val="20"/>
@@ -1415,17 +1268,17 @@
       </w:r>
       <w:r>
         <w:rPr>
-          <w:rFonts w:eastAsia="Times New Roman" w:cs="Calibri" w:cstheme="minorHAnsi"/>
-          <w:color w:val="000000" w:themeColor="text1"/>
-          <w:sz w:val="20"/>
-          <w:szCs w:val="20"/>
-          <w:lang w:val="lv-LV"/>
-        </w:rPr>
-        <w:t xml:space="preserve">Mose LE, Wilkerson MD, Hayes DN, Perou CM, Parker JS. ABRA: improved coding indel detection via assembly-based realignment. </w:t>
-      </w:r>
-      <w:r>
-        <w:rPr>
-          <w:rFonts w:eastAsia="Times New Roman" w:cs="Calibri" w:cstheme="minorHAnsi"/>
+          <w:rFonts w:eastAsia="Times New Roman" w:cs="Calibri" w:ascii="Calibri" w:hAnsi="Calibri" w:cstheme="minorHAnsi"/>
+          <w:color w:val="000000" w:themeColor="text1"/>
+          <w:sz w:val="20"/>
+          <w:szCs w:val="20"/>
+          <w:lang w:val="lv-LV"/>
+        </w:rPr>
+        <w:t xml:space="preserve">Mose LE, Perou CM, Parker JS. Improved indel detection in DNA and RNA via realignment with ABRA2. </w:t>
+      </w:r>
+      <w:r>
+        <w:rPr>
+          <w:rFonts w:eastAsia="Times New Roman" w:cs="Calibri" w:ascii="Calibri" w:hAnsi="Calibri" w:cstheme="minorHAnsi"/>
           <w:i/>
           <w:iCs/>
           <w:color w:val="000000" w:themeColor="text1"/>
@@ -1433,17 +1286,48 @@
           <w:szCs w:val="20"/>
           <w:lang w:val="lv-LV"/>
         </w:rPr>
-        <w:t>Bioinformatics</w:t>
-      </w:r>
-      <w:r>
-        <w:rPr>
-          <w:rFonts w:eastAsia="Times New Roman" w:cs="Calibri" w:cstheme="minorHAnsi"/>
-          <w:color w:val="000000" w:themeColor="text1"/>
-          <w:sz w:val="20"/>
-          <w:szCs w:val="20"/>
-          <w:lang w:val="lv-LV"/>
-        </w:rPr>
-        <w:t>. 2014;30(19):2813-2815. doi:10.1093/BIOINFORMATICS/BTU376</w:t>
+        <w:t>Bioinformatics.</w:t>
+      </w:r>
+      <w:r>
+        <w:rPr>
+          <w:rFonts w:eastAsia="Times New Roman" w:cs="Calibri" w:ascii="Calibri" w:hAnsi="Calibri" w:cstheme="minorHAnsi"/>
+          <w:color w:val="000000" w:themeColor="text1"/>
+          <w:sz w:val="20"/>
+          <w:szCs w:val="20"/>
+          <w:lang w:val="lv-LV"/>
+        </w:rPr>
+        <w:t xml:space="preserve"> 2019;35(17):2966–</w:t>
+      </w:r>
+      <w:r>
+        <w:rPr>
+          <w:rFonts w:eastAsia="Times New Roman" w:cs="Calibri" w:ascii="Calibri" w:hAnsi="Calibri" w:cstheme="minorHAnsi"/>
+          <w:color w:val="000000" w:themeColor="text1"/>
+          <w:sz w:val="20"/>
+          <w:szCs w:val="20"/>
+          <w:lang w:val="lv-LV"/>
+        </w:rPr>
+        <w:t>29</w:t>
+      </w:r>
+      <w:r>
+        <w:rPr>
+          <w:rFonts w:eastAsia="Times New Roman" w:cs="Calibri" w:ascii="Calibri" w:hAnsi="Calibri" w:cstheme="minorHAnsi"/>
+          <w:color w:val="000000" w:themeColor="text1"/>
+          <w:sz w:val="20"/>
+          <w:szCs w:val="20"/>
+          <w:lang w:val="lv-LV"/>
+        </w:rPr>
+        <w:t xml:space="preserve">73. </w:t>
+      </w:r>
+      <w:r>
+        <w:rPr>
+          <w:rFonts w:eastAsia="Times New Roman" w:cs="Calibri" w:ascii="Calibri" w:hAnsi="Calibri" w:cstheme="minorHAnsi"/>
+          <w:color w:val="000000" w:themeColor="text1"/>
+          <w:kern w:val="0"/>
+          <w:sz w:val="20"/>
+          <w:szCs w:val="20"/>
+          <w:lang w:val="lv-LV" w:eastAsia="en-US" w:bidi="ar-SA"/>
+        </w:rPr>
+        <w:t>doi:10.1093/bioinformatics/btz033</w:t>
       </w:r>
     </w:p>
     <w:p>
@@ -1451,7 +1335,15 @@
         <w:pStyle w:val="Normal"/>
         <w:spacing w:lineRule="auto" w:line="240" w:before="0" w:after="0"/>
         <w:ind w:left="640" w:hanging="640"/>
-        <w:rPr/>
+        <w:contextualSpacing/>
+        <w:rPr>
+          <w:rFonts w:ascii="Calibri" w:hAnsi="Calibri" w:eastAsia="Times New Roman" w:cs="Calibri" w:cstheme="minorHAnsi"/>
+          <w:bCs/>
+          <w:color w:val="000000" w:themeColor="text1"/>
+          <w:sz w:val="24"/>
+          <w:szCs w:val="24"/>
+          <w:lang w:val="lv-LV"/>
+        </w:rPr>
       </w:pPr>
       <w:r>
         <w:rPr>
@@ -1511,7 +1403,15 @@
         <w:pStyle w:val="Normal"/>
         <w:spacing w:lineRule="auto" w:line="240" w:before="0" w:after="0"/>
         <w:ind w:left="640" w:hanging="640"/>
-        <w:rPr/>
+        <w:contextualSpacing/>
+        <w:rPr>
+          <w:rFonts w:ascii="Calibri" w:hAnsi="Calibri" w:eastAsia="Times New Roman" w:cs="Calibri" w:cstheme="minorHAnsi"/>
+          <w:bCs/>
+          <w:color w:val="000000" w:themeColor="text1"/>
+          <w:sz w:val="24"/>
+          <w:szCs w:val="24"/>
+          <w:lang w:val="lv-LV"/>
+        </w:rPr>
       </w:pPr>
       <w:r>
         <w:rPr>
@@ -1570,6 +1470,7 @@
         <w:pStyle w:val="Normal"/>
         <w:spacing w:lineRule="auto" w:line="240" w:before="0" w:after="0"/>
         <w:ind w:left="640" w:hanging="640"/>
+        <w:contextualSpacing/>
         <w:rPr>
           <w:sz w:val="20"/>
           <w:szCs w:val="20"/>
@@ -1789,8 +1690,16 @@
             <w:pPr>
               <w:pStyle w:val="Normal"/>
               <w:spacing w:before="0" w:after="160"/>
+              <w:contextualSpacing/>
               <w:jc w:val="center"/>
-              <w:rPr/>
+              <w:rPr>
+                <w:rFonts w:ascii="Calibri" w:hAnsi="Calibri" w:eastAsia="Times New Roman" w:cs="Calibri" w:cstheme="minorHAnsi"/>
+                <w:bCs/>
+                <w:color w:val="000000" w:themeColor="text1"/>
+                <w:sz w:val="24"/>
+                <w:szCs w:val="24"/>
+                <w:lang w:val="lv-LV"/>
+              </w:rPr>
             </w:pPr>
             <w:r>
               <w:rPr>
@@ -1818,8 +1727,16 @@
             <w:pPr>
               <w:pStyle w:val="Normal"/>
               <w:spacing w:before="0" w:after="160"/>
+              <w:contextualSpacing/>
               <w:jc w:val="center"/>
-              <w:rPr/>
+              <w:rPr>
+                <w:rFonts w:ascii="Calibri" w:hAnsi="Calibri" w:eastAsia="Times New Roman" w:cs="Calibri" w:cstheme="minorHAnsi"/>
+                <w:bCs/>
+                <w:color w:val="000000" w:themeColor="text1"/>
+                <w:sz w:val="24"/>
+                <w:szCs w:val="24"/>
+                <w:lang w:val="lv-LV"/>
+              </w:rPr>
             </w:pPr>
             <w:r>
               <w:rPr/>
@@ -1841,8 +1758,16 @@
             <w:pPr>
               <w:pStyle w:val="Normal"/>
               <w:spacing w:before="0" w:after="160"/>
+              <w:contextualSpacing/>
               <w:jc w:val="center"/>
-              <w:rPr/>
+              <w:rPr>
+                <w:rFonts w:ascii="Calibri" w:hAnsi="Calibri" w:eastAsia="Times New Roman" w:cs="Calibri" w:cstheme="minorHAnsi"/>
+                <w:bCs/>
+                <w:color w:val="000000" w:themeColor="text1"/>
+                <w:sz w:val="24"/>
+                <w:szCs w:val="24"/>
+                <w:lang w:val="lv-LV"/>
+              </w:rPr>
             </w:pPr>
             <w:r>
               <w:rPr/>
@@ -1864,8 +1789,16 @@
             <w:pPr>
               <w:pStyle w:val="Normal"/>
               <w:spacing w:before="0" w:after="160"/>
+              <w:contextualSpacing/>
               <w:jc w:val="center"/>
-              <w:rPr/>
+              <w:rPr>
+                <w:rFonts w:ascii="Calibri" w:hAnsi="Calibri" w:eastAsia="Times New Roman" w:cs="Calibri" w:cstheme="minorHAnsi"/>
+                <w:bCs/>
+                <w:color w:val="000000" w:themeColor="text1"/>
+                <w:sz w:val="24"/>
+                <w:szCs w:val="24"/>
+                <w:lang w:val="lv-LV"/>
+              </w:rPr>
             </w:pPr>
             <w:r>
               <w:rPr/>
@@ -1887,8 +1820,16 @@
             <w:pPr>
               <w:pStyle w:val="Normal"/>
               <w:spacing w:before="0" w:after="160"/>
+              <w:contextualSpacing/>
               <w:jc w:val="center"/>
-              <w:rPr/>
+              <w:rPr>
+                <w:rFonts w:ascii="Calibri" w:hAnsi="Calibri" w:eastAsia="Times New Roman" w:cs="Calibri" w:cstheme="minorHAnsi"/>
+                <w:bCs/>
+                <w:color w:val="000000" w:themeColor="text1"/>
+                <w:sz w:val="24"/>
+                <w:szCs w:val="24"/>
+                <w:lang w:val="lv-LV"/>
+              </w:rPr>
             </w:pPr>
             <w:r>
               <w:rPr/>
@@ -1910,8 +1851,16 @@
             <w:pPr>
               <w:pStyle w:val="Normal"/>
               <w:spacing w:before="0" w:after="160"/>
+              <w:contextualSpacing/>
               <w:jc w:val="center"/>
-              <w:rPr/>
+              <w:rPr>
+                <w:rFonts w:ascii="Calibri" w:hAnsi="Calibri" w:eastAsia="Times New Roman" w:cs="Calibri" w:cstheme="minorHAnsi"/>
+                <w:bCs/>
+                <w:color w:val="000000" w:themeColor="text1"/>
+                <w:sz w:val="24"/>
+                <w:szCs w:val="24"/>
+                <w:lang w:val="lv-LV"/>
+              </w:rPr>
             </w:pPr>
             <w:r>
               <w:rPr/>
@@ -1934,8 +1883,16 @@
             <w:pPr>
               <w:pStyle w:val="Normal"/>
               <w:spacing w:before="0" w:after="160"/>
+              <w:contextualSpacing/>
               <w:jc w:val="center"/>
-              <w:rPr/>
+              <w:rPr>
+                <w:rFonts w:ascii="Calibri" w:hAnsi="Calibri" w:eastAsia="Times New Roman" w:cs="Calibri" w:cstheme="minorHAnsi"/>
+                <w:bCs/>
+                <w:color w:val="000000" w:themeColor="text1"/>
+                <w:sz w:val="24"/>
+                <w:szCs w:val="24"/>
+                <w:lang w:val="lv-LV"/>
+              </w:rPr>
             </w:pPr>
             <w:r>
               <w:rPr/>
@@ -1967,8 +1924,16 @@
             <w:pPr>
               <w:pStyle w:val="Normal"/>
               <w:spacing w:before="0" w:after="160"/>
+              <w:contextualSpacing/>
               <w:jc w:val="center"/>
-              <w:rPr/>
+              <w:rPr>
+                <w:rFonts w:ascii="Calibri" w:hAnsi="Calibri" w:eastAsia="Times New Roman" w:cs="Calibri" w:cstheme="minorHAnsi"/>
+                <w:bCs/>
+                <w:color w:val="000000" w:themeColor="text1"/>
+                <w:sz w:val="24"/>
+                <w:szCs w:val="24"/>
+                <w:lang w:val="lv-LV"/>
+              </w:rPr>
             </w:pPr>
             <w:r>
               <w:rPr/>
@@ -1994,8 +1959,16 @@
             <w:pPr>
               <w:pStyle w:val="Normal"/>
               <w:spacing w:before="0" w:after="160"/>
+              <w:contextualSpacing/>
               <w:jc w:val="center"/>
-              <w:rPr/>
+              <w:rPr>
+                <w:rFonts w:ascii="Calibri" w:hAnsi="Calibri" w:eastAsia="Times New Roman" w:cs="Calibri" w:cstheme="minorHAnsi"/>
+                <w:bCs/>
+                <w:color w:val="000000" w:themeColor="text1"/>
+                <w:sz w:val="24"/>
+                <w:szCs w:val="24"/>
+                <w:lang w:val="lv-LV"/>
+              </w:rPr>
             </w:pPr>
             <w:r>
               <w:rPr/>
@@ -2016,8 +1989,16 @@
             <w:pPr>
               <w:pStyle w:val="Normal"/>
               <w:spacing w:before="0" w:after="160"/>
+              <w:contextualSpacing/>
               <w:jc w:val="center"/>
-              <w:rPr/>
+              <w:rPr>
+                <w:rFonts w:ascii="Calibri" w:hAnsi="Calibri" w:eastAsia="Times New Roman" w:cs="Calibri" w:cstheme="minorHAnsi"/>
+                <w:bCs/>
+                <w:color w:val="000000" w:themeColor="text1"/>
+                <w:sz w:val="24"/>
+                <w:szCs w:val="24"/>
+                <w:lang w:val="lv-LV"/>
+              </w:rPr>
             </w:pPr>
             <w:r>
               <w:rPr/>
@@ -2038,8 +2019,16 @@
             <w:pPr>
               <w:pStyle w:val="Normal"/>
               <w:spacing w:before="0" w:after="160"/>
+              <w:contextualSpacing/>
               <w:jc w:val="center"/>
-              <w:rPr/>
+              <w:rPr>
+                <w:rFonts w:ascii="Calibri" w:hAnsi="Calibri" w:eastAsia="Times New Roman" w:cs="Calibri" w:cstheme="minorHAnsi"/>
+                <w:bCs/>
+                <w:color w:val="000000" w:themeColor="text1"/>
+                <w:sz w:val="24"/>
+                <w:szCs w:val="24"/>
+                <w:lang w:val="lv-LV"/>
+              </w:rPr>
             </w:pPr>
             <w:r>
               <w:rPr/>
@@ -2060,8 +2049,16 @@
             <w:pPr>
               <w:pStyle w:val="Normal"/>
               <w:spacing w:before="0" w:after="160"/>
+              <w:contextualSpacing/>
               <w:jc w:val="center"/>
-              <w:rPr/>
+              <w:rPr>
+                <w:rFonts w:ascii="Calibri" w:hAnsi="Calibri" w:eastAsia="Times New Roman" w:cs="Calibri" w:cstheme="minorHAnsi"/>
+                <w:bCs/>
+                <w:color w:val="000000" w:themeColor="text1"/>
+                <w:sz w:val="24"/>
+                <w:szCs w:val="24"/>
+                <w:lang w:val="lv-LV"/>
+              </w:rPr>
             </w:pPr>
             <w:r>
               <w:rPr/>
@@ -2082,8 +2079,16 @@
             <w:pPr>
               <w:pStyle w:val="Normal"/>
               <w:spacing w:before="0" w:after="160"/>
+              <w:contextualSpacing/>
               <w:jc w:val="center"/>
-              <w:rPr/>
+              <w:rPr>
+                <w:rFonts w:ascii="Calibri" w:hAnsi="Calibri" w:eastAsia="Times New Roman" w:cs="Calibri" w:cstheme="minorHAnsi"/>
+                <w:bCs/>
+                <w:color w:val="000000" w:themeColor="text1"/>
+                <w:sz w:val="24"/>
+                <w:szCs w:val="24"/>
+                <w:lang w:val="lv-LV"/>
+              </w:rPr>
             </w:pPr>
             <w:r>
               <w:rPr/>
@@ -2104,8 +2109,16 @@
             <w:pPr>
               <w:pStyle w:val="Normal"/>
               <w:spacing w:before="0" w:after="160"/>
+              <w:contextualSpacing/>
               <w:jc w:val="center"/>
-              <w:rPr/>
+              <w:rPr>
+                <w:rFonts w:ascii="Calibri" w:hAnsi="Calibri" w:eastAsia="Times New Roman" w:cs="Calibri" w:cstheme="minorHAnsi"/>
+                <w:bCs/>
+                <w:color w:val="000000" w:themeColor="text1"/>
+                <w:sz w:val="24"/>
+                <w:szCs w:val="24"/>
+                <w:lang w:val="lv-LV"/>
+              </w:rPr>
             </w:pPr>
             <w:r>
               <w:rPr/>
@@ -2127,8 +2140,16 @@
             <w:pPr>
               <w:pStyle w:val="Normal"/>
               <w:spacing w:before="0" w:after="160"/>
+              <w:contextualSpacing/>
               <w:jc w:val="center"/>
-              <w:rPr/>
+              <w:rPr>
+                <w:rFonts w:ascii="Calibri" w:hAnsi="Calibri" w:eastAsia="Times New Roman" w:cs="Calibri" w:cstheme="minorHAnsi"/>
+                <w:bCs/>
+                <w:color w:val="000000" w:themeColor="text1"/>
+                <w:sz w:val="24"/>
+                <w:szCs w:val="24"/>
+                <w:lang w:val="lv-LV"/>
+              </w:rPr>
             </w:pPr>
             <w:r>
               <w:rPr/>
@@ -2156,8 +2177,16 @@
             <w:pPr>
               <w:pStyle w:val="Normal"/>
               <w:spacing w:before="0" w:after="160"/>
+              <w:contextualSpacing/>
               <w:jc w:val="center"/>
-              <w:rPr/>
+              <w:rPr>
+                <w:rFonts w:ascii="Calibri" w:hAnsi="Calibri" w:eastAsia="Times New Roman" w:cs="Calibri" w:cstheme="minorHAnsi"/>
+                <w:bCs/>
+                <w:color w:val="000000" w:themeColor="text1"/>
+                <w:sz w:val="24"/>
+                <w:szCs w:val="24"/>
+                <w:lang w:val="lv-LV"/>
+              </w:rPr>
             </w:pPr>
             <w:r>
               <w:rPr/>
@@ -2171,6 +2200,7 @@
       <w:pPr>
         <w:pStyle w:val="Normal"/>
         <w:spacing w:before="0" w:after="160"/>
+        <w:contextualSpacing/>
         <w:rPr>
           <w:rFonts w:ascii="Calibri" w:hAnsi="Calibri"/>
         </w:rPr>
@@ -2216,7 +2246,7 @@
     </w:r>
     <w:r>
       <w:rPr/>
-      <w:t>6</w:t>
+      <w:t>5</w:t>
     </w:r>
     <w:r>
       <w:rPr/>
@@ -2240,7 +2270,7 @@
     </w:r>
     <w:r>
       <w:rPr/>
-      <w:t>8</w:t>
+      <w:t>7</w:t>
     </w:r>
     <w:r>
       <w:rPr/>
@@ -2272,31 +2302,31 @@
     </w:r>
     <w:r>
       <w:rPr/>
+      <w:t>6</w:t>
+    </w:r>
+    <w:r>
+      <w:rPr/>
+      <w:fldChar w:fldCharType="end"/>
+    </w:r>
+    <w:r>
+      <w:rPr/>
+      <w:t>/</w:t>
+    </w:r>
+    <w:r>
+      <w:rPr/>
+      <w:fldChar w:fldCharType="begin"/>
+    </w:r>
+    <w:r>
+      <w:rPr/>
+      <w:instrText> NUMPAGES </w:instrText>
+    </w:r>
+    <w:r>
+      <w:rPr/>
+      <w:fldChar w:fldCharType="separate"/>
+    </w:r>
+    <w:r>
+      <w:rPr/>
       <w:t>7</w:t>
-    </w:r>
-    <w:r>
-      <w:rPr/>
-      <w:fldChar w:fldCharType="end"/>
-    </w:r>
-    <w:r>
-      <w:rPr/>
-      <w:t>/</w:t>
-    </w:r>
-    <w:r>
-      <w:rPr/>
-      <w:fldChar w:fldCharType="begin"/>
-    </w:r>
-    <w:r>
-      <w:rPr/>
-      <w:instrText> NUMPAGES </w:instrText>
-    </w:r>
-    <w:r>
-      <w:rPr/>
-      <w:fldChar w:fldCharType="separate"/>
-    </w:r>
-    <w:r>
-      <w:rPr/>
-      <w:t>8</w:t>
     </w:r>
     <w:r>
       <w:rPr/>
@@ -2328,7 +2358,7 @@
     </w:r>
     <w:r>
       <w:rPr/>
-      <w:t>8</w:t>
+      <w:t>7</w:t>
     </w:r>
     <w:r>
       <w:rPr/>
@@ -2352,7 +2382,7 @@
     </w:r>
     <w:r>
       <w:rPr/>
-      <w:t>8</w:t>
+      <w:t>7</w:t>
     </w:r>
     <w:r>
       <w:rPr/>
@@ -2604,7 +2634,7 @@
     </w:pPr>
     <w:r>
       <w:drawing>
-        <wp:anchor behindDoc="1" distT="0" distB="0" distL="0" distR="0" simplePos="0" locked="0" layoutInCell="1" allowOverlap="1" relativeHeight="8">
+        <wp:anchor behindDoc="1" distT="0" distB="0" distL="0" distR="0" simplePos="0" locked="0" layoutInCell="1" allowOverlap="1" relativeHeight="2">
           <wp:simplePos x="0" y="0"/>
           <wp:positionH relativeFrom="margin">
             <wp:align>left</wp:align>

</xml_diff>